<commit_message>
Data Viz almost done. BDCN PPT Started
</commit_message>
<xml_diff>
--- a/BDCN/CourseWork/B01759301 - BDCN CW Report.docx
+++ b/BDCN/CourseWork/B01759301 - BDCN CW Report.docx
@@ -492,6 +492,7 @@
                 <w:lang w:val="en-US"/>
               </w:rPr>
             </w:pPr>
+            <w:proofErr w:type="spellStart"/>
             <w:r>
               <w:rPr>
                 <w:rFonts w:eastAsia="Times New Roman" w:cstheme="minorHAnsi"/>
@@ -501,8 +502,57 @@
                 <w:szCs w:val="24"/>
                 <w:lang w:val="en-US"/>
               </w:rPr>
-              <w:t>Prajwalaradhya Shivakumaraswamy Kesaramadu</w:t>
-            </w:r>
+              <w:t>Prajwalaradhya</w:t>
+            </w:r>
+            <w:proofErr w:type="spellEnd"/>
+            <w:r>
+              <w:rPr>
+                <w:rFonts w:eastAsia="Times New Roman" w:cstheme="minorHAnsi"/>
+                <w:b/>
+                <w:bCs/>
+                <w:sz w:val="24"/>
+                <w:szCs w:val="24"/>
+                <w:lang w:val="en-US"/>
+              </w:rPr>
+              <w:t xml:space="preserve"> </w:t>
+            </w:r>
+            <w:proofErr w:type="spellStart"/>
+            <w:r>
+              <w:rPr>
+                <w:rFonts w:eastAsia="Times New Roman" w:cstheme="minorHAnsi"/>
+                <w:b/>
+                <w:bCs/>
+                <w:sz w:val="24"/>
+                <w:szCs w:val="24"/>
+                <w:lang w:val="en-US"/>
+              </w:rPr>
+              <w:t>Shivakumaraswamy</w:t>
+            </w:r>
+            <w:proofErr w:type="spellEnd"/>
+            <w:r>
+              <w:rPr>
+                <w:rFonts w:eastAsia="Times New Roman" w:cstheme="minorHAnsi"/>
+                <w:b/>
+                <w:bCs/>
+                <w:sz w:val="24"/>
+                <w:szCs w:val="24"/>
+                <w:lang w:val="en-US"/>
+              </w:rPr>
+              <w:t xml:space="preserve"> </w:t>
+            </w:r>
+            <w:proofErr w:type="spellStart"/>
+            <w:r>
+              <w:rPr>
+                <w:rFonts w:eastAsia="Times New Roman" w:cstheme="minorHAnsi"/>
+                <w:b/>
+                <w:bCs/>
+                <w:sz w:val="24"/>
+                <w:szCs w:val="24"/>
+                <w:lang w:val="en-US"/>
+              </w:rPr>
+              <w:t>Kesaramadu</w:t>
+            </w:r>
+            <w:proofErr w:type="spellEnd"/>
           </w:p>
         </w:tc>
         <w:tc>
@@ -786,7 +836,31 @@
                 <w:szCs w:val="24"/>
                 <w:lang w:val="en-US"/>
               </w:rPr>
-              <w:t>Sreeraj Karuvanthodi Ramachandran</w:t>
+              <w:t xml:space="preserve">Sreeraj </w:t>
+            </w:r>
+            <w:proofErr w:type="spellStart"/>
+            <w:r>
+              <w:rPr>
+                <w:rFonts w:eastAsia="Times New Roman" w:cstheme="minorHAnsi"/>
+                <w:b/>
+                <w:bCs/>
+                <w:sz w:val="24"/>
+                <w:szCs w:val="24"/>
+                <w:lang w:val="en-US"/>
+              </w:rPr>
+              <w:t>Karuvanthodi</w:t>
+            </w:r>
+            <w:proofErr w:type="spellEnd"/>
+            <w:r>
+              <w:rPr>
+                <w:rFonts w:eastAsia="Times New Roman" w:cstheme="minorHAnsi"/>
+                <w:b/>
+                <w:bCs/>
+                <w:sz w:val="24"/>
+                <w:szCs w:val="24"/>
+                <w:lang w:val="en-US"/>
+              </w:rPr>
+              <w:t xml:space="preserve"> Ramachandran</w:t>
             </w:r>
           </w:p>
         </w:tc>
@@ -881,8 +955,21 @@
                 <w:szCs w:val="24"/>
                 <w:lang w:val="en-US"/>
               </w:rPr>
-              <w:t>Muhammed Ali Panthalingal</w:t>
-            </w:r>
+              <w:t xml:space="preserve">Muhammed Ali </w:t>
+            </w:r>
+            <w:proofErr w:type="spellStart"/>
+            <w:r>
+              <w:rPr>
+                <w:rFonts w:eastAsia="Times New Roman" w:cstheme="minorHAnsi"/>
+                <w:b/>
+                <w:bCs/>
+                <w:sz w:val="24"/>
+                <w:szCs w:val="24"/>
+                <w:lang w:val="en-US"/>
+              </w:rPr>
+              <w:t>Panthalingal</w:t>
+            </w:r>
+            <w:proofErr w:type="spellEnd"/>
           </w:p>
         </w:tc>
         <w:tc>
@@ -4997,13 +5084,7 @@
         <w:jc w:val="both"/>
       </w:pPr>
       <w:r>
-        <w:t>Picking the right software is key to making the network run smoothly, stay secure, and be easy to manage. In this section, we'll explain the software we plan to use for the switches, Wi-Fi, firewalls,</w:t>
-      </w:r>
-      <w:r>
-        <w:t xml:space="preserve"> VPN, Antivirus</w:t>
-      </w:r>
-      <w:r>
-        <w:t xml:space="preserve"> and servers - all chosen to work perfectly with our Cisco hardware. We'll focus on solutions that are powerful yet simple to use, keeping costs reasonable for the university's needs.</w:t>
+        <w:t>Choosing the right software is the vital part to make the network run smoothly, stay secure, and easy to manage. In this section we’ll share the software we plan to use our switches, Wi-Fi, firewalls, VPN, Antivirus and servers – everything we choose is perfectly fit with our Cisco hardware. Our aim is to find solution that are powerful and user friendly, and also affordable according to the university needs.</w:t>
       </w:r>
     </w:p>
     <w:p>
@@ -5030,7 +5111,15 @@
         <w:jc w:val="both"/>
       </w:pPr>
       <w:r>
-        <w:t>Cisco IOS-XE is the operating system for Cisco's modern switches and routers. It is used across core, distribution, and access layers to manage connectivity, security, and traffic flow. Key features include automation tools (SD-Access), real-time monitoring, and advanced security like MACsec encryption. Its modular design allows updates without downtime, making it ideal for high-availability networks like universities. IOS-XE simplifies management while ensuring reliability for 24/7 operations.</w:t>
+        <w:t xml:space="preserve">Cisco IOS-XE is the operating system for the Cisco’s latest switches and routers. It is used across core, distribution, and access layers to manage connectivity, security, and traffic flow. One of </w:t>
+      </w:r>
+      <w:proofErr w:type="spellStart"/>
+      <w:r>
+        <w:t>it’s</w:t>
+      </w:r>
+      <w:proofErr w:type="spellEnd"/>
+      <w:r>
+        <w:t xml:space="preserve"> key features include automation tools (SD Access), real-time monitoring, and advanced security such as MACsec encryption. It’s modular design helps to updates without downtime, which is essential for maintaining high availability like universities.  IOS-XE simplifies network management while ensuring reliability for 24/7 operations.</w:t>
       </w:r>
     </w:p>
     <w:p>
@@ -5057,7 +5146,7 @@
         <w:jc w:val="both"/>
       </w:pPr>
       <w:r>
-        <w:t>Cisco Firepower Threat Defence (FTD) is the security software for your Cisco FPR2130 firewall, combining firewall protection with advanced threat detection. It monitors all network traffic in real-time to block viruses, hackers, and intrusions using features like IPS (Intrusion Prevention System), malware scanning, and VPN support. Easy to manage through a central dashboard, it enforces security policies for staff/student devices while allowing secure remote access. Ideal for campuses, it balances strong protection with simple controls.</w:t>
+        <w:t>Cisco Firepower Threat Defence (FTD) is the security software for your Cisco FPR2130 firewall, providing an advanced security against cyber threats. It monitors all network traffic in real-time to block viruses, hackers, and intrusions using features like IPS (Intrusion Prevention System), malware scanning, and VPN support. Easy to manage through a central dashboard, it ensures that the both staff and student devices are safe and secure. Ideal for campuses, it balances strong protection with simple controls.</w:t>
       </w:r>
     </w:p>
     <w:p>
@@ -5085,7 +5174,7 @@
         <w:jc w:val="both"/>
       </w:pPr>
       <w:r>
-        <w:t>Windows Server 2022 is the recommended operating system for your Dell PowerEdge R740 servers. It provides a stable and secure platform for running university applications, databases, and virtual labs. Key features include Active Directory for user management, Hyper-V for virtualization, and built-in security tools to protect sensitive data.</w:t>
+        <w:t>Windows Server 2022 is the recommended operating system for your Dell PowerEdge R740 servers. It offers a reliable and secure environment for running university applications, databases, and virtual labs. In their Key features include Active Directory for user management, Hyper-V for virtualization, and built-in security tools to protect sensitive data.</w:t>
       </w:r>
     </w:p>
     <w:p>
@@ -5123,8 +5212,9 @@
           <w:sz w:val="28"/>
           <w:szCs w:val="28"/>
         </w:rPr>
-        <w:t>Cisco DNA Center</w:t>
-      </w:r>
+        <w:t xml:space="preserve">Cisco DNA </w:t>
+      </w:r>
+      <w:proofErr w:type="spellStart"/>
       <w:r>
         <w:rPr>
           <w:b/>
@@ -5132,225 +5222,242 @@
           <w:sz w:val="28"/>
           <w:szCs w:val="28"/>
         </w:rPr>
-        <w:t>)</w:t>
-      </w:r>
-    </w:p>
-    <w:p>
-      <w:pPr>
-        <w:jc w:val="both"/>
-      </w:pPr>
-      <w:r>
-        <w:t>Cisco DNA Center is the centralized management platform for your university's Cisco network hardware (switches, routers, wireless). It simplifies configuration, monitoring, and troubleshooting through an intuitive dashboard, while automating tasks like software updates and policy enforcement.</w:t>
-      </w:r>
-    </w:p>
-    <w:p>
-      <w:pPr>
-        <w:jc w:val="both"/>
+        <w:t>Center</w:t>
+      </w:r>
+      <w:proofErr w:type="spellEnd"/>
+      <w:r>
         <w:rPr>
           <w:b/>
           <w:bCs/>
           <w:sz w:val="28"/>
           <w:szCs w:val="28"/>
         </w:rPr>
-      </w:pPr>
-      <w:r>
+        <w:t>)</w:t>
+      </w:r>
+    </w:p>
+    <w:p>
+      <w:pPr>
+        <w:jc w:val="both"/>
+      </w:pPr>
+      <w:r>
+        <w:t xml:space="preserve">Cisco DNA </w:t>
+      </w:r>
+      <w:proofErr w:type="spellStart"/>
+      <w:r>
+        <w:t>Center</w:t>
+      </w:r>
+      <w:proofErr w:type="spellEnd"/>
+      <w:r>
+        <w:t xml:space="preserve"> is like the command </w:t>
+      </w:r>
+      <w:proofErr w:type="spellStart"/>
+      <w:r>
+        <w:t>center</w:t>
+      </w:r>
+      <w:proofErr w:type="spellEnd"/>
+      <w:r>
+        <w:t xml:space="preserve"> for your university's Cisco network hardware (switches, routers, wireless). It makes easier the configuration, monitoring, and troubleshooting through an intuitive dashboard, while automating tasks like software updates and policy enforcement.</w:t>
+      </w:r>
+    </w:p>
+    <w:p>
+      <w:pPr>
+        <w:jc w:val="both"/>
         <w:rPr>
           <w:b/>
           <w:bCs/>
           <w:sz w:val="28"/>
           <w:szCs w:val="28"/>
         </w:rPr>
-        <w:t>Antivirus (McAfee)</w:t>
-      </w:r>
-    </w:p>
-    <w:p>
-      <w:pPr>
-        <w:jc w:val="both"/>
-      </w:pPr>
-      <w:r>
-        <w:t>This software protects all university devices (PCs, servers) from viruses, ransomware, and spyware. It runs quietly in the background with real-time scanning, automatic updates, and web protection to block dangerous sites. Easy to manage centrally for all campus computers.</w:t>
-      </w:r>
-    </w:p>
-    <w:p>
-      <w:pPr>
-        <w:jc w:val="both"/>
+      </w:pPr>
+      <w:r>
         <w:rPr>
           <w:b/>
           <w:bCs/>
           <w:sz w:val="28"/>
           <w:szCs w:val="28"/>
         </w:rPr>
-      </w:pPr>
-      <w:r>
+        <w:t>Antivirus (McAfee)</w:t>
+      </w:r>
+    </w:p>
+    <w:p>
+      <w:pPr>
+        <w:jc w:val="both"/>
+      </w:pPr>
+      <w:r>
+        <w:t>This software helps to secure all  devices (PCs, servers) at campus from viruses, ransomware, and spyware. It runs silently in the background with real-time scanning, automatic updates, and web protection to block dangerous sites. Easy to manage centrally for all computers of campus.</w:t>
+      </w:r>
+    </w:p>
+    <w:p>
+      <w:pPr>
+        <w:jc w:val="both"/>
         <w:rPr>
           <w:b/>
           <w:bCs/>
           <w:sz w:val="28"/>
           <w:szCs w:val="28"/>
         </w:rPr>
-        <w:t>Virtual Private Network (Cisco AnyConnect VPN)</w:t>
-      </w:r>
-    </w:p>
-    <w:p>
-      <w:pPr>
-        <w:jc w:val="both"/>
-      </w:pPr>
-      <w:r>
-        <w:t xml:space="preserve">Cisco AnyConnect VPN is the ideal choice for your university as it integrates perfectly with your existing Cisco firewall and switches. It offers secure remote access with military-grade </w:t>
-      </w:r>
-      <w:r>
-        <w:lastRenderedPageBreak/>
-        <w:t>encryption, ensuring staff and students can safely connect from anywhere. The simple one-click login and centralized management save IT time while keeping threats out.</w:t>
-      </w:r>
-    </w:p>
-    <w:p>
-      <w:pPr>
+      </w:pPr>
+      <w:r>
         <w:rPr>
           <w:b/>
           <w:bCs/>
           <w:sz w:val="28"/>
           <w:szCs w:val="28"/>
         </w:rPr>
-      </w:pPr>
-      <w:r>
+        <w:t>Virtual Private Network (Cisco AnyConnect VPN)</w:t>
+      </w:r>
+    </w:p>
+    <w:p>
+      <w:pPr>
+        <w:jc w:val="both"/>
+      </w:pPr>
+      <w:r>
+        <w:t xml:space="preserve">Cisco AnyConnect VPN is a fantastic choice for your university because it perfectly work with your existing Cisco firewall and switches. It provides secure remote access with military-grade </w:t>
+      </w:r>
+      <w:r>
+        <w:lastRenderedPageBreak/>
+        <w:t>encryption, ensuring both staff and students can safely connect from anywhere. The simple one-click login and centralized management save IT time to secure system from threats.</w:t>
+      </w:r>
+    </w:p>
+    <w:p>
+      <w:pPr>
         <w:rPr>
           <w:b/>
           <w:bCs/>
           <w:sz w:val="28"/>
           <w:szCs w:val="28"/>
         </w:rPr>
-        <w:t>Access Management (Cisco Identity Services Engine)</w:t>
-      </w:r>
-    </w:p>
-    <w:p>
-      <w:pPr>
-        <w:jc w:val="both"/>
-      </w:pPr>
-      <w:r>
-        <w:t>Cisco Identity Services Engine securely manages Wi-Fi access by requiring login via a portal before granting internet. It works with your Cisco network to enforce policies (like blocking guests) and track connected devices. Keeps campus Wi-Fi safe and controlled.</w:t>
-      </w:r>
-    </w:p>
-    <w:p>
-      <w:pPr>
-        <w:jc w:val="both"/>
-      </w:pPr>
-    </w:p>
-    <w:p>
-      <w:pPr>
-        <w:pStyle w:val="Heading2"/>
-      </w:pPr>
-      <w:bookmarkStart w:id="8" w:name="_Toc194946411"/>
-      <w:r>
-        <w:t>3</w:t>
-      </w:r>
-      <w:r>
-        <w:t>.2 Justification</w:t>
-      </w:r>
-      <w:bookmarkEnd w:id="8"/>
-    </w:p>
-    <w:p>
-      <w:pPr>
-        <w:jc w:val="both"/>
+      </w:pPr>
+      <w:r>
         <w:rPr>
           <w:b/>
           <w:bCs/>
           <w:sz w:val="28"/>
           <w:szCs w:val="28"/>
         </w:rPr>
-      </w:pPr>
-      <w:r>
+        <w:t>Access Management (Cisco Identity Services Engine)</w:t>
+      </w:r>
+    </w:p>
+    <w:p>
+      <w:pPr>
+        <w:jc w:val="both"/>
+      </w:pPr>
+      <w:r>
+        <w:t>Cisco Identity Services Engine securely manages Wi-Fi access, ensuring that everyone who wants to connect goes through secure login portal first. It works with your Cisco network to enforce important policies like blocking guests and track connected devices. In this way we can make sure campus Wi-Fi  remains safe and controlled.</w:t>
+      </w:r>
+    </w:p>
+    <w:p>
+      <w:pPr>
+        <w:jc w:val="both"/>
+      </w:pPr>
+    </w:p>
+    <w:p>
+      <w:pPr>
+        <w:pStyle w:val="Heading2"/>
+      </w:pPr>
+      <w:bookmarkStart w:id="8" w:name="_Toc194946411"/>
+      <w:r>
+        <w:t>3</w:t>
+      </w:r>
+      <w:r>
+        <w:t>.2 Justification</w:t>
+      </w:r>
+      <w:bookmarkEnd w:id="8"/>
+    </w:p>
+    <w:p>
+      <w:pPr>
+        <w:jc w:val="both"/>
         <w:rPr>
           <w:b/>
           <w:bCs/>
           <w:sz w:val="28"/>
           <w:szCs w:val="28"/>
         </w:rPr>
-        <w:t>Network OS (Cisco IOS-XE)</w:t>
-      </w:r>
-    </w:p>
-    <w:p>
-      <w:pPr>
-        <w:jc w:val="both"/>
-      </w:pPr>
-      <w:r>
-        <w:t>We chose Cisco IOS-XE because it’s designed specifically for Cisco switches and routers, ensuring perfect compatibility and smooth performance. It simplifies management with both web and command-line interfaces, while automatic updates keep security tight against new threats. This OS is trusted by universities globally for building stable, scalable networks that grow with student needs.</w:t>
-      </w:r>
-    </w:p>
-    <w:p>
-      <w:pPr>
-        <w:jc w:val="both"/>
+      </w:pPr>
+      <w:r>
         <w:rPr>
           <w:b/>
           <w:bCs/>
           <w:sz w:val="28"/>
           <w:szCs w:val="28"/>
         </w:rPr>
-      </w:pPr>
-      <w:r>
+        <w:t>Network OS (Cisco IOS-XE)</w:t>
+      </w:r>
+    </w:p>
+    <w:p>
+      <w:pPr>
+        <w:jc w:val="both"/>
+      </w:pPr>
+      <w:r>
+        <w:t>We chose Cisco IOS-XE because it’s designed specifically for Cisco switches and routers, which means everything works seamlessly together. It makes easier our network with both web and command-line interfaces, while automatic updates helps to maintain tight security against new threats. This OS is trusted by universities globally for building stable, scalable networks that can easily adapt to the evolving needs of our students.</w:t>
+      </w:r>
+    </w:p>
+    <w:p>
+      <w:pPr>
+        <w:jc w:val="both"/>
         <w:rPr>
           <w:b/>
           <w:bCs/>
           <w:sz w:val="28"/>
           <w:szCs w:val="28"/>
         </w:rPr>
-        <w:t>Firewall (Cisco Firepower Threat Defence)</w:t>
-      </w:r>
-    </w:p>
-    <w:p>
-      <w:pPr>
-        <w:jc w:val="both"/>
-      </w:pPr>
-      <w:r>
-        <w:t>Cisco Firepower is ideal for blocking viruses, hackers, and intrusions in real-time, keeping campus data safe. It integrates seamlessly with your existing switches and VPN, creating a unified security system. As the industry’s top enterprise firewall, it’s proven to handle high-traffic networks like universities without slowing down.</w:t>
-      </w:r>
-    </w:p>
-    <w:p>
-      <w:pPr>
-        <w:jc w:val="both"/>
+      </w:pPr>
+      <w:r>
         <w:rPr>
           <w:b/>
           <w:bCs/>
           <w:sz w:val="28"/>
           <w:szCs w:val="28"/>
         </w:rPr>
-      </w:pPr>
-      <w:r>
+        <w:t>Firewall (Cisco Firepower Threat Defence)</w:t>
+      </w:r>
+    </w:p>
+    <w:p>
+      <w:pPr>
+        <w:jc w:val="both"/>
+      </w:pPr>
+      <w:r>
+        <w:t>Cisco Firepower is great tool for blocking viruses, hackers, and intrusions in real-time, keeping campus data safe. It works smoothly with your existing switches and VPN, creating a unified security system. As one of the top enterprise firewalls in the industry, it’s designed to handle high-traffic networks like universities without slowing down.</w:t>
+      </w:r>
+    </w:p>
+    <w:p>
+      <w:pPr>
+        <w:jc w:val="both"/>
         <w:rPr>
           <w:b/>
           <w:bCs/>
           <w:sz w:val="28"/>
           <w:szCs w:val="28"/>
         </w:rPr>
-        <w:t>Server OS (Windows 2022)</w:t>
-      </w:r>
-    </w:p>
-    <w:p>
-      <w:pPr>
-        <w:jc w:val="both"/>
-      </w:pPr>
-      <w:r>
-        <w:t>Windows Server 2022 runs smoothly on your Dell PowerEdge servers, supporting academic apps and databases with ease. Its familiar interface reduces training time for IT staff, while built-in tools like Active Directory and Hyper-V simplify user and resource management. Regular updates from Microsoft ensure long-term reliability.</w:t>
-      </w:r>
-    </w:p>
-    <w:p>
-      <w:pPr>
-        <w:jc w:val="both"/>
+      </w:pPr>
+      <w:r>
         <w:rPr>
           <w:b/>
           <w:bCs/>
           <w:sz w:val="28"/>
           <w:szCs w:val="28"/>
         </w:rPr>
-      </w:pPr>
-      <w:r>
+        <w:t>Server OS (Windows 2022)</w:t>
+      </w:r>
+    </w:p>
+    <w:p>
+      <w:pPr>
+        <w:jc w:val="both"/>
+      </w:pPr>
+      <w:r>
+        <w:t>Windows Server 2022 is great fit for your Dell PowerEdge servers, supporting academic apps and databases without any interruption. Its user-friendly interface reduces training time for IT staff, while built-in tools like Active Directory and Hyper-V simplify user and resource management. Regular updates from Microsoft ensure long-term reliability.</w:t>
+      </w:r>
+    </w:p>
+    <w:p>
+      <w:pPr>
+        <w:jc w:val="both"/>
         <w:rPr>
           <w:b/>
           <w:bCs/>
           <w:sz w:val="28"/>
           <w:szCs w:val="28"/>
         </w:rPr>
-        <w:t>Monitoring &amp; Backup</w:t>
-      </w:r>
+      </w:pPr>
       <w:r>
         <w:rPr>
           <w:b/>
@@ -5358,7 +5465,7 @@
           <w:sz w:val="28"/>
           <w:szCs w:val="28"/>
         </w:rPr>
-        <w:t xml:space="preserve"> (</w:t>
+        <w:t>Monitoring &amp; Backup</w:t>
       </w:r>
       <w:r>
         <w:rPr>
@@ -5367,7 +5474,7 @@
           <w:sz w:val="28"/>
           <w:szCs w:val="28"/>
         </w:rPr>
-        <w:t>Cisco DNA Center</w:t>
+        <w:t xml:space="preserve"> (</w:t>
       </w:r>
       <w:r>
         <w:rPr>
@@ -5376,27 +5483,19 @@
           <w:sz w:val="28"/>
           <w:szCs w:val="28"/>
         </w:rPr>
-        <w:t>)</w:t>
-      </w:r>
-    </w:p>
-    <w:p>
-      <w:pPr>
-        <w:jc w:val="both"/>
-      </w:pPr>
-      <w:r>
-        <w:t>Cisco DNA Center provides a single dashboard to monitor and manage all network devices, from switches to Wi-Fi. It automates backups, preventing costly downtime from configuration errors, and includes tools for troubleshooting. This centralized control saves IT teams hours of manual work while keeping the network secure.</w:t>
-      </w:r>
-    </w:p>
-    <w:p>
-      <w:pPr>
-        <w:jc w:val="both"/>
+        <w:t xml:space="preserve">Cisco DNA </w:t>
+      </w:r>
+      <w:proofErr w:type="spellStart"/>
+      <w:r>
         <w:rPr>
           <w:b/>
           <w:bCs/>
           <w:sz w:val="28"/>
           <w:szCs w:val="28"/>
         </w:rPr>
-      </w:pPr>
+        <w:t>Center</w:t>
+      </w:r>
+      <w:proofErr w:type="spellEnd"/>
       <w:r>
         <w:rPr>
           <w:b/>
@@ -5404,27 +5503,36 @@
           <w:sz w:val="28"/>
           <w:szCs w:val="28"/>
         </w:rPr>
-        <w:t>Virtual Private Network (Cisco AnyConnect VPN)</w:t>
-      </w:r>
-    </w:p>
-    <w:p>
-      <w:pPr>
-        <w:jc w:val="both"/>
-      </w:pPr>
-      <w:r>
-        <w:t>AnyConnect VPN provides secure remote access for staff and students, encrypting data even on public Wi-Fi. It comes included with the Cisco firewall license, so there’s no extra cost, and it offers one-click login for ease of use. It also has military-grade encryption and malware blocking for added security.</w:t>
-      </w:r>
-    </w:p>
-    <w:p>
-      <w:pPr>
-        <w:jc w:val="both"/>
-      </w:pPr>
-      <w:r>
-        <w:t>The VPN is also used to connect other university buildings through a secure WAN, which is more cost-effective than setting up a dedicated WAN line. This setup keeps the network safe, reliable, and budget-friendly.</w:t>
-      </w:r>
-    </w:p>
-    <w:p>
-      <w:pPr>
+        <w:t>)</w:t>
+      </w:r>
+    </w:p>
+    <w:p>
+      <w:pPr>
+        <w:jc w:val="both"/>
+      </w:pPr>
+      <w:r>
+        <w:t xml:space="preserve">Cisco DNA </w:t>
+      </w:r>
+      <w:proofErr w:type="spellStart"/>
+      <w:r>
+        <w:t>Center</w:t>
+      </w:r>
+      <w:proofErr w:type="spellEnd"/>
+      <w:r>
+        <w:t xml:space="preserve"> giving us a single dashboard to monitor everything from switches to Wi-Fi. It takes care of automatic backup, it means we don’t bother about costly downtime caused by configuration mistakes. This centralized control helps to reduce the time </w:t>
+      </w:r>
+      <w:proofErr w:type="spellStart"/>
+      <w:r>
+        <w:t>lose</w:t>
+      </w:r>
+      <w:proofErr w:type="spellEnd"/>
+      <w:r>
+        <w:t xml:space="preserve"> of IT team instead of working manually to keep the network safe.</w:t>
+      </w:r>
+    </w:p>
+    <w:p>
+      <w:pPr>
+        <w:jc w:val="both"/>
         <w:rPr>
           <w:b/>
           <w:bCs/>
@@ -5439,7 +5547,50 @@
           <w:sz w:val="28"/>
           <w:szCs w:val="28"/>
         </w:rPr>
+        <w:t>Virtual Private Network (Cisco AnyConnect VPN)</w:t>
+      </w:r>
+    </w:p>
+    <w:p>
+      <w:pPr>
+        <w:jc w:val="both"/>
+      </w:pPr>
+      <w:r>
+        <w:t xml:space="preserve">Cisco AnyConnect VPN is </w:t>
+      </w:r>
+      <w:proofErr w:type="spellStart"/>
+      <w:r>
+        <w:t>a</w:t>
+      </w:r>
+      <w:proofErr w:type="spellEnd"/>
+      <w:r>
+        <w:t xml:space="preserve"> outstanding selection for both staff and students, which helps them to enter university network securely from anywhere, even when using public Wi-Fi. The best part is it includes our Cisco firewall license, we don’t have to worry about any extra cost, then the one-click login feature make it easy to use. Security is top priority so it has military grade encryption and malware blocking for added security.</w:t>
+      </w:r>
+    </w:p>
+    <w:p>
+      <w:pPr>
+        <w:jc w:val="both"/>
+      </w:pPr>
+      <w:r>
         <w:lastRenderedPageBreak/>
+        <w:t>Moreover, we use VPN to connect different university buildings through secure WAN which is  both safer and budget friendly than installing dedicated WAN lines. AnyConnect provides to maintain a secure, reliable, and budget friendly network for university.</w:t>
+      </w:r>
+    </w:p>
+    <w:p>
+      <w:pPr>
+        <w:rPr>
+          <w:b/>
+          <w:bCs/>
+          <w:sz w:val="28"/>
+          <w:szCs w:val="28"/>
+        </w:rPr>
+      </w:pPr>
+      <w:r>
+        <w:rPr>
+          <w:b/>
+          <w:bCs/>
+          <w:sz w:val="28"/>
+          <w:szCs w:val="28"/>
+        </w:rPr>
         <w:t>Access Management (Cisco Identity Services Engine)</w:t>
       </w:r>
     </w:p>
@@ -5448,18 +5599,23 @@
         <w:jc w:val="both"/>
       </w:pPr>
       <w:r>
-        <w:t>Cisco ISE ensures only authorized users access campus Wi-Fi by requiring login credentials via a captive portal. It tracks connected devices to prevent abuse and enforces policies like bandwidth limits for guests. Tight integration with Cisco APs and switches makes it a no-brainer for your secure network.</w:t>
-      </w:r>
-    </w:p>
-    <w:p>
-      <w:pPr>
-        <w:jc w:val="both"/>
-      </w:pPr>
-      <w:r>
-        <w:t>Every software chosen is Cisco-branded because it guarantees compatibility, reduces complexity, and leverages industry-trusted security. This all-Cisco ecosystem is cost-effective, easy to maintain, and scales effortlessly as your university grows. From firewall protection to Wi-Fi logins, this setup delivers reliability, safety, and simplicity</w:t>
-      </w:r>
-      <w:r>
-        <w:t>.</w:t>
+        <w:t>Cisco ISE plays a vital role in keeping campus Wi-Fi secure by ensuring only authorised users can access. It helps to track the connected devices to prevent abuses and enforces policies such as bandwidth limits for guests.so everyone gets a fair share of network.</w:t>
+      </w:r>
+    </w:p>
+    <w:p>
+      <w:pPr>
+        <w:jc w:val="both"/>
+      </w:pPr>
+      <w:r>
+        <w:t xml:space="preserve">The reason behind every software chosen Cisco branded because, it guarantees compatibility, reduces complexity, and leverages industry-trusted security. These all ecosystem of Cisco is cost-effective, easy to maintain, and can grow alongside our university. From </w:t>
+      </w:r>
+      <w:proofErr w:type="spellStart"/>
+      <w:r>
+        <w:t>protectingour</w:t>
+      </w:r>
+      <w:proofErr w:type="spellEnd"/>
+      <w:r>
+        <w:t xml:space="preserve"> network with firewalls to managing Wi-Fi logins, this setup provides reliability, safety, and simplicity.</w:t>
       </w:r>
     </w:p>
     <w:p>
@@ -5569,7 +5725,21 @@
         <w:rPr>
           <w:lang w:val="en-IN"/>
         </w:rPr>
-        <w:t>The backbone of the network, connecting buildings with high-speed fiber for maximum data flow.</w:t>
+        <w:t xml:space="preserve">The backbone of the network, connecting buildings with high-speed </w:t>
+      </w:r>
+      <w:proofErr w:type="spellStart"/>
+      <w:r>
+        <w:rPr>
+          <w:lang w:val="en-IN"/>
+        </w:rPr>
+        <w:t>fiber</w:t>
+      </w:r>
+      <w:proofErr w:type="spellEnd"/>
+      <w:r>
+        <w:rPr>
+          <w:lang w:val="en-IN"/>
+        </w:rPr>
+        <w:t xml:space="preserve"> for maximum data flow.</w:t>
       </w:r>
     </w:p>
     <w:p>
@@ -5984,7 +6154,15 @@
         <w:jc w:val="both"/>
       </w:pPr>
       <w:r>
-        <w:t>The first floor supports academic offices, lecture halls, tutorial rooms, and computer labs, each with unique connectivity needs. High-speed wired and wireless networks ensure seamless teaching and research, with VLAN segmentation to separate traffic (e.g., faculty, students, lab devices). Cisco Catalyst switches manage connections, while Wi-Fi 6 access points handle dense classroom demands. Structured cabling (Cat6a/fiber) future-proofs the infrastructure.</w:t>
+        <w:t>The first floor supports academic offices, lecture halls, tutorial rooms, and computer labs, each with unique connectivity needs. High-speed wired and wireless networks ensure seamless teaching and research, with VLAN segmentation to separate traffic (e.g., faculty, students, lab devices). Cisco Catalyst switches manage connections, while Wi-Fi 6 access points handle dense classroom demands. Structured cabling (Cat6a/</w:t>
+      </w:r>
+      <w:proofErr w:type="spellStart"/>
+      <w:r>
+        <w:t>fiber</w:t>
+      </w:r>
+      <w:proofErr w:type="spellEnd"/>
+      <w:r>
+        <w:t>) future-proofs the infrastructure.</w:t>
       </w:r>
     </w:p>
     <w:p>
@@ -8926,7 +9104,15 @@
         <w:jc w:val="both"/>
       </w:pPr>
       <w:r>
-        <w:t>High-quality hardware like Cisco Catalyst switches and firewalls ensures strong security and stable connections. Software tools such as Cisco DNA Center for network management and backup, along with McAfee for antivirus, help keep the network efficient and safe. Cloud services like Azure Blob Storage, OneDrive, and Aula LMS offer flexible and scalable options for storage, learning, and security. A VPN is also included to connect other university buildings through a secure WAN. Costs have been planned well, using vendor discounts, extended warranties, and support options to keep it affordable. The detailed costing makes the plan clear and shows it is financially practical.</w:t>
+        <w:t xml:space="preserve">High-quality hardware like Cisco Catalyst switches and firewalls ensures strong security and stable connections. Software tools such as Cisco DNA </w:t>
+      </w:r>
+      <w:proofErr w:type="spellStart"/>
+      <w:r>
+        <w:t>Center</w:t>
+      </w:r>
+      <w:proofErr w:type="spellEnd"/>
+      <w:r>
+        <w:t xml:space="preserve"> for network management and backup, along with McAfee for antivirus, help keep the network efficient and safe. Cloud services like Azure Blob Storage, OneDrive, and Aula LMS offer flexible and scalable options for storage, learning, and security. A VPN is also included to connect other university buildings through a secure WAN. Costs have been planned well, using vendor discounts, extended warranties, and support options to keep it affordable. The detailed costing makes the plan clear and shows it is financially practical.</w:t>
       </w:r>
     </w:p>
     <w:p>
@@ -9081,7 +9267,15 @@
         <w:jc w:val="both"/>
       </w:pPr>
       <w:r>
-        <w:t>Cisco (2025). Cisco Secure Firewall: First Line of Defense. [online] Cisco. Available at: https://www.cisco.com/site/uk/en/learn/topics/security/what-is-a-firewall.html.</w:t>
+        <w:t xml:space="preserve">Cisco (2025). Cisco Secure Firewall: First Line of </w:t>
+      </w:r>
+      <w:proofErr w:type="spellStart"/>
+      <w:r>
+        <w:t>Defense</w:t>
+      </w:r>
+      <w:proofErr w:type="spellEnd"/>
+      <w:r>
+        <w:t>. [online] Cisco. Available at: https://www.cisco.com/site/uk/en/learn/topics/security/what-is-a-firewall.html.</w:t>
       </w:r>
     </w:p>
     <w:p>
@@ -9097,7 +9291,15 @@
         <w:jc w:val="both"/>
       </w:pPr>
       <w:r>
-        <w:t>Fitzgerald, J., Dennis, A. and Durcikova, A. (2017). Business data communications and networking. Hoboken, Nj: Wiley.</w:t>
+        <w:t xml:space="preserve">Fitzgerald, J., Dennis, A. and </w:t>
+      </w:r>
+      <w:proofErr w:type="spellStart"/>
+      <w:r>
+        <w:t>Durcikova</w:t>
+      </w:r>
+      <w:proofErr w:type="spellEnd"/>
+      <w:r>
+        <w:t>, A. (2017). Business data communications and networking. Hoboken, Nj: Wiley.</w:t>
       </w:r>
     </w:p>
     <w:p>
@@ -9120,32 +9322,82 @@
       <w:pPr>
         <w:jc w:val="both"/>
       </w:pPr>
-      <w:r>
-        <w:t>Rivon, S. (2019). Network Design and Specifications for a University. [online] Shashendra Rivon. Available at: https://rivon.home.blog/2019/09/08/network-design-and-specifications-for-a-university/.</w:t>
-      </w:r>
-    </w:p>
-    <w:p>
-      <w:pPr>
-        <w:jc w:val="both"/>
-      </w:pPr>
-      <w:r>
-        <w:t>S. Gillis, A. (n.d.). What is Cisco Identity Services Engine (ISE)? - Definition from WhatIs.com. [online] SearchMobileComputing. Available at: https://www.techtarget.com/searchmobilecomputing/definition/Cisco-Identity-Services-Engine-ISE.</w:t>
-      </w:r>
-    </w:p>
-    <w:p>
-      <w:pPr>
-        <w:jc w:val="both"/>
-      </w:pPr>
-      <w:r>
-        <w:t>Varne, P.N., J, P., V, S.S., K, T.A. and Gowda, N.C. (2023). Campus Network Design and Implementation using Cisco Packet Tracer. International Journal of Computational Learning &amp; Intelligence, [online] 2(4), pp.163–168. doi:https://doi.org/10.5281/zenodo.10254264.</w:t>
-      </w:r>
-    </w:p>
-    <w:p>
-      <w:pPr>
-        <w:jc w:val="both"/>
-      </w:pPr>
-      <w:r>
-        <w:t>Wolf, T. and Dimitrios Serpanos (2011). Architecture of Network Systems (The Morgan Kaufmann Series in Computer Architecture and design). Morgan Kaufmann Publishers.</w:t>
+      <w:proofErr w:type="spellStart"/>
+      <w:r>
+        <w:t>Rivon</w:t>
+      </w:r>
+      <w:proofErr w:type="spellEnd"/>
+      <w:r>
+        <w:t xml:space="preserve">, S. (2019). Network Design and Specifications for a University. [online] </w:t>
+      </w:r>
+      <w:proofErr w:type="spellStart"/>
+      <w:r>
+        <w:t>Shashendra</w:t>
+      </w:r>
+      <w:proofErr w:type="spellEnd"/>
+      <w:r>
+        <w:t xml:space="preserve"> </w:t>
+      </w:r>
+      <w:proofErr w:type="spellStart"/>
+      <w:r>
+        <w:t>Rivon</w:t>
+      </w:r>
+      <w:proofErr w:type="spellEnd"/>
+      <w:r>
+        <w:t>. Available at: https://rivon.home.blog/2019/09/08/network-design-and-specifications-for-a-university/.</w:t>
+      </w:r>
+    </w:p>
+    <w:p>
+      <w:pPr>
+        <w:jc w:val="both"/>
+      </w:pPr>
+      <w:r>
+        <w:t xml:space="preserve">S. Gillis, A. (n.d.). What is Cisco Identity Services Engine (ISE)? - Definition from WhatIs.com. [online] </w:t>
+      </w:r>
+      <w:proofErr w:type="spellStart"/>
+      <w:r>
+        <w:t>SearchMobileComputing</w:t>
+      </w:r>
+      <w:proofErr w:type="spellEnd"/>
+      <w:r>
+        <w:t>. Available at: https://www.techtarget.com/searchmobilecomputing/definition/Cisco-Identity-Services-Engine-ISE.</w:t>
+      </w:r>
+    </w:p>
+    <w:p>
+      <w:pPr>
+        <w:jc w:val="both"/>
+      </w:pPr>
+      <w:proofErr w:type="spellStart"/>
+      <w:r>
+        <w:t>Varne</w:t>
+      </w:r>
+      <w:proofErr w:type="spellEnd"/>
+      <w:r>
+        <w:t xml:space="preserve">, P.N., J, P., V, S.S., K, T.A. and Gowda, N.C. (2023). Campus Network Design and Implementation using Cisco Packet Tracer. International Journal of Computational Learning &amp; Intelligence, [online] 2(4), pp.163–168. </w:t>
+      </w:r>
+      <w:proofErr w:type="spellStart"/>
+      <w:r>
+        <w:t>doi:https</w:t>
+      </w:r>
+      <w:proofErr w:type="spellEnd"/>
+      <w:r>
+        <w:t>://doi.org/10.5281/zenodo.10254264.</w:t>
+      </w:r>
+    </w:p>
+    <w:p>
+      <w:pPr>
+        <w:jc w:val="both"/>
+      </w:pPr>
+      <w:r>
+        <w:t xml:space="preserve">Wolf, T. and Dimitrios </w:t>
+      </w:r>
+      <w:proofErr w:type="spellStart"/>
+      <w:r>
+        <w:t>Serpanos</w:t>
+      </w:r>
+      <w:proofErr w:type="spellEnd"/>
+      <w:r>
+        <w:t xml:space="preserve"> (2011). Architecture of Network Systems (The Morgan Kaufmann Series in Computer Architecture and design). Morgan Kaufmann Publishers.</w:t>
       </w:r>
     </w:p>
     <w:sectPr>
@@ -12190,6 +12442,23 @@
 </file>
 
 <file path=customXml/item1.xml><?xml version="1.0" encoding="utf-8"?>
+<p:properties xmlns:p="http://schemas.microsoft.com/office/2006/metadata/properties" xmlns:xsi="http://www.w3.org/2001/XMLSchema-instance" xmlns:pc="http://schemas.microsoft.com/office/infopath/2007/PartnerControls">
+  <documentManagement>
+    <_activity xmlns="09e279a7-da8f-4b86-ad53-921aa30d9c7a" xsi:nil="true"/>
+  </documentManagement>
+</p:properties>
+</file>
+
+<file path=customXml/item2.xml><?xml version="1.0" encoding="utf-8"?>
+<?mso-contentType ?>
+<FormTemplates xmlns="http://schemas.microsoft.com/sharepoint/v3/contenttype/forms">
+  <Display>DocumentLibraryForm</Display>
+  <Edit>DocumentLibraryForm</Edit>
+  <New>DocumentLibraryForm</New>
+</FormTemplates>
+</file>
+
+<file path=customXml/item3.xml><?xml version="1.0" encoding="utf-8"?>
 <ct:contentTypeSchema xmlns:ct="http://schemas.microsoft.com/office/2006/metadata/contentType" xmlns:ma="http://schemas.microsoft.com/office/2006/metadata/properties/metaAttributes" ct:_="" ma:_="" ma:contentTypeName="Document" ma:contentTypeID="0x010100DD4F8B8B7786D84FB1279E63D98C06B1" ma:contentTypeVersion="15" ma:contentTypeDescription="Create a new document." ma:contentTypeScope="" ma:versionID="238629022258ed3ee9edca7f773c7eeb">
   <xsd:schema xmlns:xsd="http://www.w3.org/2001/XMLSchema" xmlns:xs="http://www.w3.org/2001/XMLSchema" xmlns:p="http://schemas.microsoft.com/office/2006/metadata/properties" xmlns:ns3="09e279a7-da8f-4b86-ad53-921aa30d9c7a" xmlns:ns4="cf8f75b8-6708-470e-b345-fc841c001f0d" targetNamespace="http://schemas.microsoft.com/office/2006/metadata/properties" ma:root="true" ma:fieldsID="27fd19a5dfbf282aa64b6fffdb41be8b" ns3:_="" ns4:_="">
     <xsd:import namespace="09e279a7-da8f-4b86-ad53-921aa30d9c7a"/>
@@ -12424,28 +12693,29 @@
 </ct:contentTypeSchema>
 </file>
 
-<file path=customXml/item2.xml><?xml version="1.0" encoding="utf-8"?>
-<?mso-contentType ?>
-<FormTemplates xmlns="http://schemas.microsoft.com/sharepoint/v3/contenttype/forms">
-  <Display>DocumentLibraryForm</Display>
-  <Edit>DocumentLibraryForm</Edit>
-  <New>DocumentLibraryForm</New>
-</FormTemplates>
-</file>
-
-<file path=customXml/item3.xml><?xml version="1.0" encoding="utf-8"?>
-<p:properties xmlns:p="http://schemas.microsoft.com/office/2006/metadata/properties" xmlns:xsi="http://www.w3.org/2001/XMLSchema-instance" xmlns:pc="http://schemas.microsoft.com/office/infopath/2007/PartnerControls">
-  <documentManagement>
-    <_activity xmlns="09e279a7-da8f-4b86-ad53-921aa30d9c7a" xsi:nil="true"/>
-  </documentManagement>
-</p:properties>
-</file>
-
 <file path=customXml/item4.xml><?xml version="1.0" encoding="utf-8"?>
 <b:Sources xmlns:b="http://schemas.openxmlformats.org/officeDocument/2006/bibliography" xmlns="http://schemas.openxmlformats.org/officeDocument/2006/bibliography" SelectedStyle="\CTRHarvard_.xsl" StyleName="Harvard - UHI CTR" Version="1"/>
 </file>
 
 <file path=customXml/itemProps1.xml><?xml version="1.0" encoding="utf-8"?>
+<ds:datastoreItem xmlns:ds="http://schemas.openxmlformats.org/officeDocument/2006/customXml" ds:itemID="{6C0FF11E-F679-453E-A5B7-5679802EC09F}">
+  <ds:schemaRefs>
+    <ds:schemaRef ds:uri="http://schemas.microsoft.com/office/2006/metadata/properties"/>
+    <ds:schemaRef ds:uri="http://schemas.microsoft.com/office/infopath/2007/PartnerControls"/>
+    <ds:schemaRef ds:uri="09e279a7-da8f-4b86-ad53-921aa30d9c7a"/>
+  </ds:schemaRefs>
+</ds:datastoreItem>
+</file>
+
+<file path=customXml/itemProps2.xml><?xml version="1.0" encoding="utf-8"?>
+<ds:datastoreItem xmlns:ds="http://schemas.openxmlformats.org/officeDocument/2006/customXml" ds:itemID="{E47DBDAC-5080-4CC5-B6A9-9BB97E3F4364}">
+  <ds:schemaRefs>
+    <ds:schemaRef ds:uri="http://schemas.microsoft.com/sharepoint/v3/contenttype/forms"/>
+  </ds:schemaRefs>
+</ds:datastoreItem>
+</file>
+
+<file path=customXml/itemProps3.xml><?xml version="1.0" encoding="utf-8"?>
 <ds:datastoreItem xmlns:ds="http://schemas.openxmlformats.org/officeDocument/2006/customXml" ds:itemID="{D60272C1-6DBD-4CBA-8A19-6F330E07E9DF}">
   <ds:schemaRefs>
     <ds:schemaRef ds:uri="http://schemas.microsoft.com/office/2006/metadata/contentType"/>
@@ -12464,24 +12734,6 @@
 </ds:datastoreItem>
 </file>
 
-<file path=customXml/itemProps2.xml><?xml version="1.0" encoding="utf-8"?>
-<ds:datastoreItem xmlns:ds="http://schemas.openxmlformats.org/officeDocument/2006/customXml" ds:itemID="{E47DBDAC-5080-4CC5-B6A9-9BB97E3F4364}">
-  <ds:schemaRefs>
-    <ds:schemaRef ds:uri="http://schemas.microsoft.com/sharepoint/v3/contenttype/forms"/>
-  </ds:schemaRefs>
-</ds:datastoreItem>
-</file>
-
-<file path=customXml/itemProps3.xml><?xml version="1.0" encoding="utf-8"?>
-<ds:datastoreItem xmlns:ds="http://schemas.openxmlformats.org/officeDocument/2006/customXml" ds:itemID="{6C0FF11E-F679-453E-A5B7-5679802EC09F}">
-  <ds:schemaRefs>
-    <ds:schemaRef ds:uri="http://schemas.microsoft.com/office/2006/metadata/properties"/>
-    <ds:schemaRef ds:uri="http://schemas.microsoft.com/office/infopath/2007/PartnerControls"/>
-    <ds:schemaRef ds:uri="09e279a7-da8f-4b86-ad53-921aa30d9c7a"/>
-  </ds:schemaRefs>
-</ds:datastoreItem>
-</file>
-
 <file path=customXml/itemProps4.xml><?xml version="1.0" encoding="utf-8"?>
 <ds:datastoreItem xmlns:ds="http://schemas.openxmlformats.org/officeDocument/2006/customXml" ds:itemID="{96B6DD24-F40C-4E2D-9ED6-15322B0F92E4}">
   <ds:schemaRefs>

</xml_diff>